<commit_message>
Updated hyperlinks in Resume
</commit_message>
<xml_diff>
--- a/public/docs/CV.docx
+++ b/public/docs/CV.docx
@@ -342,8 +342,17 @@
                                 <w:szCs w:val="19"/>
                               </w:rPr>
                               <w:tab/>
+                            </w:r>
+                            <w:proofErr w:type="spellStart"/>
+                            <w:r>
+                              <w:rPr>
+                                <w:rFonts w:ascii="Times New Roman" w:hAnsi="Times New Roman" w:cs="Times New Roman"/>
+                                <w:sz w:val="19"/>
+                                <w:szCs w:val="19"/>
+                              </w:rPr>
                               <w:t>Pune</w:t>
                             </w:r>
+                            <w:proofErr w:type="spellEnd"/>
                             <w:r>
                               <w:rPr>
                                 <w:rFonts w:ascii="Times New Roman" w:hAnsi="Times New Roman" w:cs="Times New Roman"/>
@@ -1095,6 +1104,7 @@
                                 <w:lang w:val="en-IN"/>
                               </w:rPr>
                             </w:pPr>
+                            <w:proofErr w:type="spellStart"/>
                             <w:r>
                               <w:rPr>
                                 <w:rStyle w:val="Hyperlink"/>
@@ -1104,33 +1114,10 @@
                                 <w:u w:val="none"/>
                                 <w:lang w:val="en-IN"/>
                               </w:rPr>
-                              <w:t xml:space="preserve">Linkedin: </w:t>
-                            </w:r>
-                            <w:r>
-                              <w:rPr>
-                                <w:rFonts w:ascii="Times New Roman" w:hAnsi="Times New Roman" w:cs="Times New Roman"/>
-                                <w:sz w:val="20"/>
-                                <w:szCs w:val="20"/>
-                                <w:lang w:val="en-IN"/>
-                              </w:rPr>
-                              <w:t>https://www.linkedin.com/in/</w:t>
-                            </w:r>
-                            <w:r>
-                              <w:rPr>
-                                <w:rStyle w:val="Hyperlink"/>
-                                <w:rFonts w:ascii="Times New Roman" w:hAnsi="Times New Roman" w:cs="Times New Roman"/>
-                                <w:color w:val="000000" w:themeColor="text1"/>
-                                <w:sz w:val="20"/>
-                                <w:szCs w:val="20"/>
-                                <w:u w:val="none"/>
-                                <w:lang w:val="en-IN"/>
-                              </w:rPr>
-                              <w:t>jaylohokare</w:t>
-                            </w:r>
-                          </w:p>
-                          <w:p>
-                            <w:pPr>
-                              <w:spacing w:after="80" w:line="158" w:lineRule="auto"/>
+                              <w:t>Linkedin</w:t>
+                            </w:r>
+                            <w:proofErr w:type="spellEnd"/>
+                            <w:r>
                               <w:rPr>
                                 <w:rStyle w:val="Hyperlink"/>
                                 <w:color w:val="auto"/>
@@ -1139,8 +1126,33 @@
                                 <w:u w:val="none"/>
                                 <w:lang w:val="en-IN"/>
                               </w:rPr>
-                            </w:pPr>
-                            <w:r>
+                              <w:t xml:space="preserve">: </w:t>
+                            </w:r>
+                            <w:r>
+                              <w:rPr>
+                                <w:rFonts w:ascii="Times New Roman" w:hAnsi="Times New Roman" w:cs="Times New Roman"/>
+                                <w:sz w:val="20"/>
+                                <w:szCs w:val="20"/>
+                                <w:lang w:val="en-IN"/>
+                              </w:rPr>
+                              <w:t>https://www.linkedin.com/in/</w:t>
+                            </w:r>
+                            <w:r>
+                              <w:rPr>
+                                <w:rStyle w:val="Hyperlink"/>
+                                <w:rFonts w:ascii="Times New Roman" w:hAnsi="Times New Roman" w:cs="Times New Roman"/>
+                                <w:color w:val="000000" w:themeColor="text1"/>
+                                <w:sz w:val="20"/>
+                                <w:szCs w:val="20"/>
+                                <w:u w:val="none"/>
+                                <w:lang w:val="en-IN"/>
+                              </w:rPr>
+                              <w:t>jaylohokare</w:t>
+                            </w:r>
+                          </w:p>
+                          <w:p>
+                            <w:pPr>
+                              <w:spacing w:after="80" w:line="158" w:lineRule="auto"/>
                               <w:rPr>
                                 <w:rStyle w:val="Hyperlink"/>
                                 <w:color w:val="auto"/>
@@ -1149,7 +1161,30 @@
                                 <w:u w:val="none"/>
                                 <w:lang w:val="en-IN"/>
                               </w:rPr>
-                              <w:t xml:space="preserve">Github: </w:t>
+                            </w:pPr>
+                            <w:proofErr w:type="spellStart"/>
+                            <w:r>
+                              <w:rPr>
+                                <w:rStyle w:val="Hyperlink"/>
+                                <w:color w:val="auto"/>
+                                <w:sz w:val="20"/>
+                                <w:szCs w:val="20"/>
+                                <w:u w:val="none"/>
+                                <w:lang w:val="en-IN"/>
+                              </w:rPr>
+                              <w:t>Github</w:t>
+                            </w:r>
+                            <w:proofErr w:type="spellEnd"/>
+                            <w:r>
+                              <w:rPr>
+                                <w:rStyle w:val="Hyperlink"/>
+                                <w:color w:val="auto"/>
+                                <w:sz w:val="20"/>
+                                <w:szCs w:val="20"/>
+                                <w:u w:val="none"/>
+                                <w:lang w:val="en-IN"/>
+                              </w:rPr>
+                              <w:t xml:space="preserve">: </w:t>
                             </w:r>
                             <w:hyperlink r:id="rId7" w:history="1">
                               <w:r>
@@ -1654,13 +1689,23 @@
                               </w:rPr>
                               <w:t xml:space="preserve">Tensorflow-Keras, PyTorch, </w:t>
                             </w:r>
-                            <w:r>
-                              <w:rPr>
-                                <w:rFonts w:ascii="Times New Roman" w:hAnsi="Times New Roman" w:cs="Times New Roman"/>
-                                <w:sz w:val="19"/>
-                                <w:szCs w:val="19"/>
-                              </w:rPr>
-                              <w:t xml:space="preserve">Numpy, </w:t>
+                            <w:proofErr w:type="spellStart"/>
+                            <w:r>
+                              <w:rPr>
+                                <w:rFonts w:ascii="Times New Roman" w:hAnsi="Times New Roman" w:cs="Times New Roman"/>
+                                <w:sz w:val="19"/>
+                                <w:szCs w:val="19"/>
+                              </w:rPr>
+                              <w:t>Numpy</w:t>
+                            </w:r>
+                            <w:proofErr w:type="spellEnd"/>
+                            <w:r>
+                              <w:rPr>
+                                <w:rFonts w:ascii="Times New Roman" w:hAnsi="Times New Roman" w:cs="Times New Roman"/>
+                                <w:sz w:val="19"/>
+                                <w:szCs w:val="19"/>
+                              </w:rPr>
+                              <w:t xml:space="preserve">, </w:t>
                             </w:r>
                             <w:r>
                               <w:rPr>
@@ -2216,8 +2261,6 @@
                               </w:rPr>
                               <w:t>9</w:t>
                             </w:r>
-                            <w:bookmarkStart w:id="1" w:name="_GoBack"/>
-                            <w:bookmarkEnd w:id="1"/>
                             <w:r>
                               <w:rPr>
                                 <w:rStyle w:val="Hyperlink"/>
@@ -4940,7 +4983,7 @@
                                 <w:szCs w:val="19"/>
                               </w:rPr>
                             </w:pPr>
-                            <w:bookmarkStart w:id="3" w:name="_Hlk519483596"/>
+                            <w:bookmarkStart w:id="1" w:name="_Hlk519483596"/>
                             <w:r>
                               <w:rPr>
                                 <w:rStyle w:val="Hyperlink"/>
@@ -4952,7 +4995,7 @@
                               </w:rPr>
                               <w:t xml:space="preserve">Designed and led development of </w:t>
                             </w:r>
-                            <w:bookmarkEnd w:id="3"/>
+                            <w:bookmarkEnd w:id="1"/>
                             <w:r>
                               <w:rPr>
                                 <w:rStyle w:val="Hyperlink"/>
@@ -5746,6 +5789,7 @@
                               </w:rPr>
                               <w:t xml:space="preserve">, MongoDB, </w:t>
                             </w:r>
+                            <w:proofErr w:type="spellStart"/>
                             <w:r>
                               <w:rPr>
                                 <w:i/>
@@ -5755,6 +5799,7 @@
                               </w:rPr>
                               <w:t>nltk</w:t>
                             </w:r>
+                            <w:proofErr w:type="spellEnd"/>
                             <w:r>
                               <w:rPr>
                                 <w:i/>
@@ -7031,6 +7076,8 @@
         </mc:AlternateContent>
       </w:r>
     </w:p>
+    <w:bookmarkStart w:id="2" w:name="_GoBack"/>
+    <w:bookmarkEnd w:id="2"/>
     <w:p>
       <w:pPr>
         <w:keepLines/>
@@ -7177,30 +7224,19 @@
                                 <w:szCs w:val="20"/>
                               </w:rPr>
                             </w:pPr>
-                            <w:r>
-                              <w:rPr>
-                                <w:b/>
-                                <w:sz w:val="20"/>
-                                <w:szCs w:val="20"/>
-                              </w:rPr>
-                              <w:t xml:space="preserve">EchoPrint: Two-Factor Authentication </w:t>
-                            </w:r>
-                            <w:r>
-                              <w:rPr>
-                                <w:b/>
-                                <w:sz w:val="20"/>
-                                <w:szCs w:val="20"/>
-                              </w:rPr>
-                              <w:t>u</w:t>
-                            </w:r>
-                            <w:r>
-                              <w:rPr>
-                                <w:b/>
-                                <w:sz w:val="20"/>
-                                <w:szCs w:val="20"/>
-                              </w:rPr>
-                              <w:t>sing Acoustics and Vision on Smartphones</w:t>
-                            </w:r>
+                            <w:hyperlink r:id="rId24" w:history="1">
+                              <w:r>
+                                <w:rPr>
+                                  <w:rStyle w:val="Hyperlink"/>
+                                  <w:b/>
+                                  <w:color w:val="auto"/>
+                                  <w:sz w:val="20"/>
+                                  <w:szCs w:val="20"/>
+                                  <w:u w:val="none"/>
+                                </w:rPr>
+                                <w:t>EchoPrint: Two-Factor Authentication using Acoustics and Vision on Smartphones</w:t>
+                              </w:r>
+                            </w:hyperlink>
                           </w:p>
                           <w:p>
                             <w:pPr>
@@ -7251,7 +7287,7 @@
                                 <w:szCs w:val="20"/>
                               </w:rPr>
                             </w:pPr>
-                            <w:hyperlink r:id="rId24" w:history="1">
+                            <w:hyperlink r:id="rId25" w:history="1">
                               <w:r>
                                 <w:rPr>
                                   <w:rStyle w:val="Hyperlink"/>
@@ -7304,14 +7340,7 @@
                                 <w:sz w:val="20"/>
                                 <w:szCs w:val="20"/>
                               </w:rPr>
-                              <w:t xml:space="preserve"> at </w:t>
-                            </w:r>
-                            <w:r>
-                              <w:rPr>
-                                <w:sz w:val="20"/>
-                                <w:szCs w:val="20"/>
-                              </w:rPr>
-                              <w:t>IEEE IntelliSys 2018</w:t>
+                              <w:t xml:space="preserve"> at IEEE IntelliSys 2018</w:t>
                             </w:r>
                             <w:r>
                               <w:rPr>
@@ -7355,7 +7384,14 @@
                                 <w:sz w:val="20"/>
                                 <w:szCs w:val="20"/>
                               </w:rPr>
-                              <w:instrText xml:space="preserve"> HYPERLINK "http://www.jaylohokare.com/docs/papers/EmergencyPlatform.pdf" </w:instrText>
+                              <w:instrText>HYPERLINK "http://www.jaylohokare.com/docs/research/EmergencyPlatform.pdf"</w:instrText>
+                            </w:r>
+                            <w:r>
+                              <w:rPr>
+                                <w:b/>
+                                <w:sz w:val="20"/>
+                                <w:szCs w:val="20"/>
+                              </w:rPr>
                             </w:r>
                             <w:r>
                               <w:rPr>
@@ -7403,23 +7439,7 @@
                                 <w:sz w:val="20"/>
                                 <w:szCs w:val="20"/>
                               </w:rPr>
-                              <w:t xml:space="preserve">- </w:t>
-                            </w:r>
-                            <w:r>
-                              <w:rPr>
-                                <w:rStyle w:val="blue-text"/>
-                                <w:sz w:val="20"/>
-                                <w:szCs w:val="20"/>
-                              </w:rPr>
-                              <w:t xml:space="preserve">Published at </w:t>
-                            </w:r>
-                            <w:r>
-                              <w:rPr>
-                                <w:rStyle w:val="blue-text"/>
-                                <w:sz w:val="20"/>
-                                <w:szCs w:val="20"/>
-                              </w:rPr>
-                              <w:t>IEEE TENSYMP 2017</w:t>
+                              <w:t>- Published at IEEE TENSYMP 2017</w:t>
                             </w:r>
                             <w:r>
                               <w:rPr>
@@ -7446,7 +7466,7 @@
                                 <w:szCs w:val="20"/>
                               </w:rPr>
                             </w:pPr>
-                            <w:hyperlink r:id="rId25" w:history="1">
+                            <w:hyperlink r:id="rId26" w:history="1">
                               <w:r>
                                 <w:rPr>
                                   <w:rStyle w:val="Hyperlink"/>
@@ -7486,23 +7506,7 @@
                                 <w:sz w:val="20"/>
                                 <w:szCs w:val="20"/>
                               </w:rPr>
-                              <w:t xml:space="preserve">- </w:t>
-                            </w:r>
-                            <w:r>
-                              <w:rPr>
-                                <w:rStyle w:val="blue-text"/>
-                                <w:sz w:val="20"/>
-                                <w:szCs w:val="20"/>
-                              </w:rPr>
-                              <w:t xml:space="preserve">Published at </w:t>
-                            </w:r>
-                            <w:r>
-                              <w:rPr>
-                                <w:rStyle w:val="blue-text"/>
-                                <w:sz w:val="20"/>
-                                <w:szCs w:val="20"/>
-                              </w:rPr>
-                              <w:t>IEEE TENCON 2017</w:t>
+                              <w:t>- Published at IEEE TENCON 2017</w:t>
                             </w:r>
                             <w:r>
                               <w:rPr>
@@ -7529,7 +7533,7 @@
                                 <w:szCs w:val="20"/>
                               </w:rPr>
                             </w:pPr>
-                            <w:hyperlink r:id="rId26" w:history="1">
+                            <w:hyperlink r:id="rId27" w:history="1">
                               <w:r>
                                 <w:rPr>
                                   <w:rStyle w:val="Hyperlink"/>
@@ -7569,23 +7573,7 @@
                                 <w:sz w:val="20"/>
                                 <w:szCs w:val="20"/>
                               </w:rPr>
-                              <w:t xml:space="preserve">- </w:t>
-                            </w:r>
-                            <w:r>
-                              <w:rPr>
-                                <w:rStyle w:val="blue-text"/>
-                                <w:sz w:val="20"/>
-                                <w:szCs w:val="20"/>
-                              </w:rPr>
-                              <w:t xml:space="preserve">Published at </w:t>
-                            </w:r>
-                            <w:r>
-                              <w:rPr>
-                                <w:rStyle w:val="blue-text"/>
-                                <w:sz w:val="20"/>
-                                <w:szCs w:val="20"/>
-                              </w:rPr>
-                              <w:t>IEEE ICEI 2017</w:t>
+                              <w:t>- Published at IEEE ICEI 2017</w:t>
                             </w:r>
                             <w:r>
                               <w:rPr>
@@ -7612,7 +7600,7 @@
                                 <w:szCs w:val="20"/>
                               </w:rPr>
                             </w:pPr>
-                            <w:hyperlink r:id="rId27" w:history="1">
+                            <w:hyperlink r:id="rId28" w:history="1">
                               <w:r>
                                 <w:rPr>
                                   <w:rStyle w:val="Hyperlink"/>
@@ -7652,23 +7640,7 @@
                                 <w:sz w:val="20"/>
                                 <w:szCs w:val="20"/>
                               </w:rPr>
-                              <w:t xml:space="preserve">- </w:t>
-                            </w:r>
-                            <w:r>
-                              <w:rPr>
-                                <w:rStyle w:val="blue-text"/>
-                                <w:sz w:val="20"/>
-                                <w:szCs w:val="20"/>
-                              </w:rPr>
-                              <w:t xml:space="preserve">Published at </w:t>
-                            </w:r>
-                            <w:r>
-                              <w:rPr>
-                                <w:rStyle w:val="blue-text"/>
-                                <w:sz w:val="20"/>
-                                <w:szCs w:val="20"/>
-                              </w:rPr>
-                              <w:t>IEEE ICEI 2017</w:t>
+                              <w:t>- Published at IEEE ICEI 2017</w:t>
                             </w:r>
                             <w:r>
                               <w:rPr>
@@ -7695,7 +7667,7 @@
                                 <w:szCs w:val="20"/>
                               </w:rPr>
                             </w:pPr>
-                            <w:hyperlink r:id="rId28" w:history="1">
+                            <w:hyperlink r:id="rId29" w:history="1">
                               <w:r>
                                 <w:rPr>
                                   <w:rStyle w:val="Hyperlink"/>
@@ -7734,23 +7706,7 @@
                                 <w:sz w:val="20"/>
                                 <w:szCs w:val="20"/>
                               </w:rPr>
-                              <w:t xml:space="preserve">- </w:t>
-                            </w:r>
-                            <w:r>
-                              <w:rPr>
-                                <w:rStyle w:val="blue-text"/>
-                                <w:sz w:val="20"/>
-                                <w:szCs w:val="20"/>
-                              </w:rPr>
-                              <w:t xml:space="preserve">Best paper award at </w:t>
-                            </w:r>
-                            <w:r>
-                              <w:rPr>
-                                <w:rStyle w:val="blue-text"/>
-                                <w:sz w:val="20"/>
-                                <w:szCs w:val="20"/>
-                              </w:rPr>
-                              <w:t>IEEE ICEI 2017</w:t>
+                              <w:t>- Best paper award at IEEE ICEI 2017</w:t>
                             </w:r>
                             <w:r>
                               <w:rPr>
@@ -7803,7 +7759,11 @@
           </mc:Choice>
           <mc:Fallback>
             <w:pict>
-              <v:shape w14:anchorId="681E374D" id="_x0000_s1036" type="#_x0000_t202" style="position:absolute;left:0;text-align:left;margin-left:560.05pt;margin-top:424.85pt;width:611.25pt;height:225.25pt;z-index:251695104;visibility:visible;mso-wrap-style:square;mso-width-percent:0;mso-height-percent:0;mso-wrap-distance-left:9pt;mso-wrap-distance-top:3.6pt;mso-wrap-distance-right:9pt;mso-wrap-distance-bottom:3.6pt;mso-position-horizontal:right;mso-position-horizontal-relative:margin;mso-position-vertical:absolute;mso-position-vertical-relative:text;mso-width-percent:0;mso-height-percent:0;mso-width-relative:margin;mso-height-relative:margin;v-text-anchor:top" o:gfxdata="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" stroked="f">
+              <v:shapetype w14:anchorId="681E374D" id="_x0000_t202" coordsize="21600,21600" o:spt="202" path="m,l,21600r21600,l21600,xe">
+                <v:stroke joinstyle="miter"/>
+                <v:path gradientshapeok="t" o:connecttype="rect"/>
+              </v:shapetype>
+              <v:shape id="_x0000_s1036" type="#_x0000_t202" style="position:absolute;left:0;text-align:left;margin-left:560.05pt;margin-top:424.85pt;width:611.25pt;height:225.25pt;z-index:251695104;visibility:visible;mso-wrap-style:square;mso-width-percent:0;mso-height-percent:0;mso-wrap-distance-left:9pt;mso-wrap-distance-top:3.6pt;mso-wrap-distance-right:9pt;mso-wrap-distance-bottom:3.6pt;mso-position-horizontal:right;mso-position-horizontal-relative:margin;mso-position-vertical:absolute;mso-position-vertical-relative:text;mso-width-percent:0;mso-height-percent:0;mso-width-relative:margin;mso-height-relative:margin;v-text-anchor:top" o:gfxdata="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" stroked="f">
                 <v:textbox>
                   <w:txbxContent>
                     <w:p>
@@ -7822,30 +7782,19 @@
                           <w:szCs w:val="20"/>
                         </w:rPr>
                       </w:pPr>
-                      <w:r>
-                        <w:rPr>
-                          <w:b/>
-                          <w:sz w:val="20"/>
-                          <w:szCs w:val="20"/>
-                        </w:rPr>
-                        <w:t xml:space="preserve">EchoPrint: Two-Factor Authentication </w:t>
-                      </w:r>
-                      <w:r>
-                        <w:rPr>
-                          <w:b/>
-                          <w:sz w:val="20"/>
-                          <w:szCs w:val="20"/>
-                        </w:rPr>
-                        <w:t>u</w:t>
-                      </w:r>
-                      <w:r>
-                        <w:rPr>
-                          <w:b/>
-                          <w:sz w:val="20"/>
-                          <w:szCs w:val="20"/>
-                        </w:rPr>
-                        <w:t>sing Acoustics and Vision on Smartphones</w:t>
-                      </w:r>
+                      <w:hyperlink r:id="rId30" w:history="1">
+                        <w:r>
+                          <w:rPr>
+                            <w:rStyle w:val="Hyperlink"/>
+                            <w:b/>
+                            <w:color w:val="auto"/>
+                            <w:sz w:val="20"/>
+                            <w:szCs w:val="20"/>
+                            <w:u w:val="none"/>
+                          </w:rPr>
+                          <w:t>EchoPrint: Two-Factor Authentication using Acoustics and Vision on Smartphones</w:t>
+                        </w:r>
+                      </w:hyperlink>
                     </w:p>
                     <w:p>
                       <w:pPr>
@@ -7896,7 +7845,7 @@
                           <w:szCs w:val="20"/>
                         </w:rPr>
                       </w:pPr>
-                      <w:hyperlink r:id="rId29" w:history="1">
+                      <w:hyperlink r:id="rId31" w:history="1">
                         <w:r>
                           <w:rPr>
                             <w:rStyle w:val="Hyperlink"/>
@@ -7949,14 +7898,7 @@
                           <w:sz w:val="20"/>
                           <w:szCs w:val="20"/>
                         </w:rPr>
-                        <w:t xml:space="preserve"> at </w:t>
-                      </w:r>
-                      <w:r>
-                        <w:rPr>
-                          <w:sz w:val="20"/>
-                          <w:szCs w:val="20"/>
-                        </w:rPr>
-                        <w:t>IEEE IntelliSys 2018</w:t>
+                        <w:t xml:space="preserve"> at IEEE IntelliSys 2018</w:t>
                       </w:r>
                       <w:r>
                         <w:rPr>
@@ -8000,7 +7942,14 @@
                           <w:sz w:val="20"/>
                           <w:szCs w:val="20"/>
                         </w:rPr>
-                        <w:instrText xml:space="preserve"> HYPERLINK "http://www.jaylohokare.com/docs/papers/EmergencyPlatform.pdf" </w:instrText>
+                        <w:instrText>HYPERLINK "http://www.jaylohokare.com/docs/research/EmergencyPlatform.pdf"</w:instrText>
+                      </w:r>
+                      <w:r>
+                        <w:rPr>
+                          <w:b/>
+                          <w:sz w:val="20"/>
+                          <w:szCs w:val="20"/>
+                        </w:rPr>
                       </w:r>
                       <w:r>
                         <w:rPr>
@@ -8048,23 +7997,7 @@
                           <w:sz w:val="20"/>
                           <w:szCs w:val="20"/>
                         </w:rPr>
-                        <w:t xml:space="preserve">- </w:t>
-                      </w:r>
-                      <w:r>
-                        <w:rPr>
-                          <w:rStyle w:val="blue-text"/>
-                          <w:sz w:val="20"/>
-                          <w:szCs w:val="20"/>
-                        </w:rPr>
-                        <w:t xml:space="preserve">Published at </w:t>
-                      </w:r>
-                      <w:r>
-                        <w:rPr>
-                          <w:rStyle w:val="blue-text"/>
-                          <w:sz w:val="20"/>
-                          <w:szCs w:val="20"/>
-                        </w:rPr>
-                        <w:t>IEEE TENSYMP 2017</w:t>
+                        <w:t>- Published at IEEE TENSYMP 2017</w:t>
                       </w:r>
                       <w:r>
                         <w:rPr>
@@ -8091,7 +8024,7 @@
                           <w:szCs w:val="20"/>
                         </w:rPr>
                       </w:pPr>
-                      <w:hyperlink r:id="rId30" w:history="1">
+                      <w:hyperlink r:id="rId32" w:history="1">
                         <w:r>
                           <w:rPr>
                             <w:rStyle w:val="Hyperlink"/>
@@ -8131,23 +8064,7 @@
                           <w:sz w:val="20"/>
                           <w:szCs w:val="20"/>
                         </w:rPr>
-                        <w:t xml:space="preserve">- </w:t>
-                      </w:r>
-                      <w:r>
-                        <w:rPr>
-                          <w:rStyle w:val="blue-text"/>
-                          <w:sz w:val="20"/>
-                          <w:szCs w:val="20"/>
-                        </w:rPr>
-                        <w:t xml:space="preserve">Published at </w:t>
-                      </w:r>
-                      <w:r>
-                        <w:rPr>
-                          <w:rStyle w:val="blue-text"/>
-                          <w:sz w:val="20"/>
-                          <w:szCs w:val="20"/>
-                        </w:rPr>
-                        <w:t>IEEE TENCON 2017</w:t>
+                        <w:t>- Published at IEEE TENCON 2017</w:t>
                       </w:r>
                       <w:r>
                         <w:rPr>
@@ -8174,7 +8091,7 @@
                           <w:szCs w:val="20"/>
                         </w:rPr>
                       </w:pPr>
-                      <w:hyperlink r:id="rId31" w:history="1">
+                      <w:hyperlink r:id="rId33" w:history="1">
                         <w:r>
                           <w:rPr>
                             <w:rStyle w:val="Hyperlink"/>
@@ -8214,23 +8131,7 @@
                           <w:sz w:val="20"/>
                           <w:szCs w:val="20"/>
                         </w:rPr>
-                        <w:t xml:space="preserve">- </w:t>
-                      </w:r>
-                      <w:r>
-                        <w:rPr>
-                          <w:rStyle w:val="blue-text"/>
-                          <w:sz w:val="20"/>
-                          <w:szCs w:val="20"/>
-                        </w:rPr>
-                        <w:t xml:space="preserve">Published at </w:t>
-                      </w:r>
-                      <w:r>
-                        <w:rPr>
-                          <w:rStyle w:val="blue-text"/>
-                          <w:sz w:val="20"/>
-                          <w:szCs w:val="20"/>
-                        </w:rPr>
-                        <w:t>IEEE ICEI 2017</w:t>
+                        <w:t>- Published at IEEE ICEI 2017</w:t>
                       </w:r>
                       <w:r>
                         <w:rPr>
@@ -8257,7 +8158,7 @@
                           <w:szCs w:val="20"/>
                         </w:rPr>
                       </w:pPr>
-                      <w:hyperlink r:id="rId32" w:history="1">
+                      <w:hyperlink r:id="rId34" w:history="1">
                         <w:r>
                           <w:rPr>
                             <w:rStyle w:val="Hyperlink"/>
@@ -8297,23 +8198,7 @@
                           <w:sz w:val="20"/>
                           <w:szCs w:val="20"/>
                         </w:rPr>
-                        <w:t xml:space="preserve">- </w:t>
-                      </w:r>
-                      <w:r>
-                        <w:rPr>
-                          <w:rStyle w:val="blue-text"/>
-                          <w:sz w:val="20"/>
-                          <w:szCs w:val="20"/>
-                        </w:rPr>
-                        <w:t xml:space="preserve">Published at </w:t>
-                      </w:r>
-                      <w:r>
-                        <w:rPr>
-                          <w:rStyle w:val="blue-text"/>
-                          <w:sz w:val="20"/>
-                          <w:szCs w:val="20"/>
-                        </w:rPr>
-                        <w:t>IEEE ICEI 2017</w:t>
+                        <w:t>- Published at IEEE ICEI 2017</w:t>
                       </w:r>
                       <w:r>
                         <w:rPr>
@@ -8340,7 +8225,7 @@
                           <w:szCs w:val="20"/>
                         </w:rPr>
                       </w:pPr>
-                      <w:hyperlink r:id="rId33" w:history="1">
+                      <w:hyperlink r:id="rId35" w:history="1">
                         <w:r>
                           <w:rPr>
                             <w:rStyle w:val="Hyperlink"/>
@@ -8379,23 +8264,7 @@
                           <w:sz w:val="20"/>
                           <w:szCs w:val="20"/>
                         </w:rPr>
-                        <w:t xml:space="preserve">- </w:t>
-                      </w:r>
-                      <w:r>
-                        <w:rPr>
-                          <w:rStyle w:val="blue-text"/>
-                          <w:sz w:val="20"/>
-                          <w:szCs w:val="20"/>
-                        </w:rPr>
-                        <w:t xml:space="preserve">Best paper award at </w:t>
-                      </w:r>
-                      <w:r>
-                        <w:rPr>
-                          <w:rStyle w:val="blue-text"/>
-                          <w:sz w:val="20"/>
-                          <w:szCs w:val="20"/>
-                        </w:rPr>
-                        <w:t>IEEE ICEI 2017</w:t>
+                        <w:t>- Best paper award at IEEE ICEI 2017</w:t>
                       </w:r>
                       <w:r>
                         <w:rPr>
@@ -8495,7 +8364,7 @@
                                 <w:lang w:val="en-IN"/>
                               </w:rPr>
                             </w:pPr>
-                            <w:hyperlink r:id="rId34" w:history="1">
+                            <w:hyperlink r:id="rId36" w:history="1">
                               <w:r>
                                 <w:rPr>
                                   <w:rStyle w:val="Hyperlink"/>
@@ -8534,7 +8403,7 @@
                                           </pic:cNvPicPr>
                                         </pic:nvPicPr>
                                         <pic:blipFill>
-                                          <a:blip r:embed="rId35">
+                                          <a:blip r:embed="rId37">
                                             <a:extLst>
                                               <a:ext uri="{28A0092B-C50C-407E-A947-70E740481C1C}">
                                                 <a14:useLocalDpi xmlns:a14="http://schemas.microsoft.com/office/drawing/2010/main" val="0"/>
@@ -8598,7 +8467,7 @@
                           <w:lang w:val="en-IN"/>
                         </w:rPr>
                       </w:pPr>
-                      <w:hyperlink r:id="rId36" w:history="1">
+                      <w:hyperlink r:id="rId38" w:history="1">
                         <w:r>
                           <w:rPr>
                             <w:rStyle w:val="Hyperlink"/>
@@ -8637,7 +8506,7 @@
                                     </pic:cNvPicPr>
                                   </pic:nvPicPr>
                                   <pic:blipFill>
-                                    <a:blip r:embed="rId37">
+                                    <a:blip r:embed="rId39">
                                       <a:extLst>
                                         <a:ext uri="{28A0092B-C50C-407E-A947-70E740481C1C}">
                                           <a14:useLocalDpi xmlns:a14="http://schemas.microsoft.com/office/drawing/2010/main" val="0"/>
@@ -8763,7 +8632,7 @@
                                 <w:szCs w:val="19"/>
                               </w:rPr>
                             </w:pPr>
-                            <w:hyperlink r:id="rId38" w:history="1">
+                            <w:hyperlink r:id="rId40" w:history="1">
                               <w:r>
                                 <w:rPr>
                                   <w:rStyle w:val="Hyperlink"/>
@@ -8785,7 +8654,7 @@
                               </w:rPr>
                               <w:t xml:space="preserve"> (Multi-label classification using sklearn SVM, Decision tree, Random forests – 87.3% accuracy), </w:t>
                             </w:r>
-                            <w:hyperlink r:id="rId39" w:history="1">
+                            <w:hyperlink r:id="rId41" w:history="1">
                               <w:r>
                                 <w:rPr>
                                   <w:rStyle w:val="Hyperlink"/>
@@ -8807,7 +8676,7 @@
                               </w:rPr>
                               <w:t xml:space="preserve"> (PyTorch), </w:t>
                             </w:r>
-                            <w:hyperlink r:id="rId40" w:history="1">
+                            <w:hyperlink r:id="rId42" w:history="1">
                               <w:r>
                                 <w:rPr>
                                   <w:rStyle w:val="Hyperlink"/>
@@ -8829,7 +8698,7 @@
                               </w:rPr>
                               <w:t xml:space="preserve"> (PyTorch – 61% accuracy), </w:t>
                             </w:r>
-                            <w:hyperlink r:id="rId41" w:history="1">
+                            <w:hyperlink r:id="rId43" w:history="1">
                               <w:r>
                                 <w:rPr>
                                   <w:rStyle w:val="Hyperlink"/>
@@ -8869,7 +8738,7 @@
                               </w:rPr>
                               <w:t xml:space="preserve"> </w:t>
                             </w:r>
-                            <w:hyperlink r:id="rId42" w:history="1">
+                            <w:hyperlink r:id="rId44" w:history="1">
                               <w:r>
                                 <w:rPr>
                                   <w:rStyle w:val="Hyperlink"/>
@@ -8900,7 +8769,7 @@
                               </w:rPr>
                               <w:t xml:space="preserve">Stochastic gradient descent), </w:t>
                             </w:r>
-                            <w:hyperlink r:id="rId43" w:history="1">
+                            <w:hyperlink r:id="rId45" w:history="1">
                               <w:r>
                                 <w:rPr>
                                   <w:rStyle w:val="Hyperlink"/>
@@ -8942,7 +8811,7 @@
                                 <w:szCs w:val="19"/>
                               </w:rPr>
                             </w:pPr>
-                            <w:hyperlink r:id="rId44" w:history="1">
+                            <w:hyperlink r:id="rId46" w:history="1">
                               <w:r>
                                 <w:rPr>
                                   <w:rStyle w:val="Hyperlink"/>
@@ -9030,7 +8899,7 @@
                                 <w:u w:val="none"/>
                               </w:rPr>
                             </w:pPr>
-                            <w:hyperlink r:id="rId45" w:history="1">
+                            <w:hyperlink r:id="rId47" w:history="1">
                               <w:r>
                                 <w:rPr>
                                   <w:rStyle w:val="Hyperlink"/>
@@ -9270,7 +9139,7 @@
                                 <w:szCs w:val="19"/>
                               </w:rPr>
                             </w:pPr>
-                            <w:hyperlink r:id="rId46" w:history="1">
+                            <w:hyperlink r:id="rId48" w:history="1">
                               <w:r>
                                 <w:rPr>
                                   <w:rStyle w:val="Hyperlink"/>
@@ -9369,7 +9238,7 @@
                                 <w:szCs w:val="19"/>
                               </w:rPr>
                             </w:pPr>
-                            <w:hyperlink r:id="rId47" w:history="1">
+                            <w:hyperlink r:id="rId49" w:history="1">
                               <w:r>
                                 <w:rPr>
                                   <w:rStyle w:val="Hyperlink"/>
@@ -9449,7 +9318,7 @@
                                 <w:szCs w:val="19"/>
                               </w:rPr>
                             </w:pPr>
-                            <w:hyperlink r:id="rId48" w:history="1">
+                            <w:hyperlink r:id="rId50" w:history="1">
                               <w:r>
                                 <w:rPr>
                                   <w:rStyle w:val="Hyperlink"/>
@@ -9745,7 +9614,7 @@
                           <w:szCs w:val="19"/>
                         </w:rPr>
                       </w:pPr>
-                      <w:hyperlink r:id="rId49" w:history="1">
+                      <w:hyperlink r:id="rId51" w:history="1">
                         <w:r>
                           <w:rPr>
                             <w:rStyle w:val="Hyperlink"/>
@@ -9767,7 +9636,7 @@
                         </w:rPr>
                         <w:t xml:space="preserve"> (Multi-label classification using sklearn SVM, Decision tree, Random forests – 87.3% accuracy), </w:t>
                       </w:r>
-                      <w:hyperlink r:id="rId50" w:history="1">
+                      <w:hyperlink r:id="rId52" w:history="1">
                         <w:r>
                           <w:rPr>
                             <w:rStyle w:val="Hyperlink"/>
@@ -9789,7 +9658,7 @@
                         </w:rPr>
                         <w:t xml:space="preserve"> (PyTorch), </w:t>
                       </w:r>
-                      <w:hyperlink r:id="rId51" w:history="1">
+                      <w:hyperlink r:id="rId53" w:history="1">
                         <w:r>
                           <w:rPr>
                             <w:rStyle w:val="Hyperlink"/>
@@ -9811,7 +9680,7 @@
                         </w:rPr>
                         <w:t xml:space="preserve"> (PyTorch – 61% accuracy), </w:t>
                       </w:r>
-                      <w:hyperlink r:id="rId52" w:history="1">
+                      <w:hyperlink r:id="rId54" w:history="1">
                         <w:r>
                           <w:rPr>
                             <w:rStyle w:val="Hyperlink"/>
@@ -9851,7 +9720,7 @@
                         </w:rPr>
                         <w:t xml:space="preserve"> </w:t>
                       </w:r>
-                      <w:hyperlink r:id="rId53" w:history="1">
+                      <w:hyperlink r:id="rId55" w:history="1">
                         <w:r>
                           <w:rPr>
                             <w:rStyle w:val="Hyperlink"/>
@@ -9882,7 +9751,7 @@
                         </w:rPr>
                         <w:t xml:space="preserve">Stochastic gradient descent), </w:t>
                       </w:r>
-                      <w:hyperlink r:id="rId54" w:history="1">
+                      <w:hyperlink r:id="rId56" w:history="1">
                         <w:r>
                           <w:rPr>
                             <w:rStyle w:val="Hyperlink"/>
@@ -9924,7 +9793,7 @@
                           <w:szCs w:val="19"/>
                         </w:rPr>
                       </w:pPr>
-                      <w:hyperlink r:id="rId55" w:history="1">
+                      <w:hyperlink r:id="rId57" w:history="1">
                         <w:r>
                           <w:rPr>
                             <w:rStyle w:val="Hyperlink"/>
@@ -10012,7 +9881,7 @@
                           <w:u w:val="none"/>
                         </w:rPr>
                       </w:pPr>
-                      <w:hyperlink r:id="rId56" w:history="1">
+                      <w:hyperlink r:id="rId58" w:history="1">
                         <w:r>
                           <w:rPr>
                             <w:rStyle w:val="Hyperlink"/>
@@ -10252,7 +10121,7 @@
                           <w:szCs w:val="19"/>
                         </w:rPr>
                       </w:pPr>
-                      <w:hyperlink r:id="rId57" w:history="1">
+                      <w:hyperlink r:id="rId59" w:history="1">
                         <w:r>
                           <w:rPr>
                             <w:rStyle w:val="Hyperlink"/>
@@ -10351,7 +10220,7 @@
                           <w:szCs w:val="19"/>
                         </w:rPr>
                       </w:pPr>
-                      <w:hyperlink r:id="rId58" w:history="1">
+                      <w:hyperlink r:id="rId60" w:history="1">
                         <w:r>
                           <w:rPr>
                             <w:rStyle w:val="Hyperlink"/>
@@ -10431,7 +10300,7 @@
                           <w:szCs w:val="19"/>
                         </w:rPr>
                       </w:pPr>
-                      <w:hyperlink r:id="rId59" w:history="1">
+                      <w:hyperlink r:id="rId61" w:history="1">
                         <w:r>
                           <w:rPr>
                             <w:rStyle w:val="Hyperlink"/>
@@ -11704,6 +11573,36 @@
       <w:szCs w:val="24"/>
     </w:rPr>
   </w:style>
+  <w:style w:type="paragraph" w:styleId="BalloonText">
+    <w:name w:val="Balloon Text"/>
+    <w:basedOn w:val="Normal"/>
+    <w:link w:val="BalloonTextChar"/>
+    <w:uiPriority w:val="99"/>
+    <w:semiHidden/>
+    <w:unhideWhenUsed/>
+    <w:rsid w:val="00F27E16"/>
+    <w:pPr>
+      <w:spacing w:after="0" w:line="240" w:lineRule="auto"/>
+    </w:pPr>
+    <w:rPr>
+      <w:rFonts w:ascii="Segoe UI" w:hAnsi="Segoe UI" w:cs="Segoe UI"/>
+      <w:sz w:val="18"/>
+      <w:szCs w:val="18"/>
+    </w:rPr>
+  </w:style>
+  <w:style w:type="character" w:customStyle="1" w:styleId="BalloonTextChar">
+    <w:name w:val="Balloon Text Char"/>
+    <w:basedOn w:val="DefaultParagraphFont"/>
+    <w:link w:val="BalloonText"/>
+    <w:uiPriority w:val="99"/>
+    <w:semiHidden/>
+    <w:rsid w:val="00F27E16"/>
+    <w:rPr>
+      <w:rFonts w:ascii="Segoe UI" w:hAnsi="Segoe UI" w:cs="Segoe UI"/>
+      <w:sz w:val="18"/>
+      <w:szCs w:val="18"/>
+    </w:rPr>
+  </w:style>
 </w:styles>
 </file>
 
@@ -12007,7 +11906,7 @@
 </file>
 
 <file path=customXml/itemProps1.xml><?xml version="1.0" encoding="utf-8"?>
-<ds:datastoreItem xmlns:ds="http://schemas.openxmlformats.org/officeDocument/2006/customXml" ds:itemID="{F8B6B4D8-553F-4FD5-8446-BED3A6E632D5}">
+<ds:datastoreItem xmlns:ds="http://schemas.openxmlformats.org/officeDocument/2006/customXml" ds:itemID="{BFA19D98-DB17-46B2-BC97-70C305076AD2}">
   <ds:schemaRefs>
     <ds:schemaRef ds:uri="http://schemas.openxmlformats.org/officeDocument/2006/bibliography"/>
   </ds:schemaRefs>

</xml_diff>

<commit_message>
Updated CV Jan 2020
</commit_message>
<xml_diff>
--- a/public/docs/CV.docx
+++ b/public/docs/CV.docx
@@ -6,15 +6,15 @@
       <w:pPr>
         <w:rPr>
           <w:color w:val="000000" w:themeColor="text1"/>
-          <w:sz w:val="110"/>
-          <w:szCs w:val="110"/>
+          <w:sz w:val="100"/>
+          <w:szCs w:val="100"/>
         </w:rPr>
       </w:pPr>
       <w:r>
         <w:rPr>
           <w:color w:val="000000" w:themeColor="text1"/>
-          <w:sz w:val="110"/>
-          <w:szCs w:val="110"/>
+          <w:sz w:val="100"/>
+          <w:szCs w:val="100"/>
         </w:rPr>
         <w:t>Jay Lohokare</w:t>
       </w:r>
@@ -33,21 +33,6 @@
           <w:sz w:val="28"/>
           <w:szCs w:val="28"/>
         </w:rPr>
-        <w:t>Contact</w:t>
-      </w:r>
-    </w:p>
-    <w:p>
-      <w:pPr>
-        <w:rPr>
-          <w:sz w:val="20"/>
-          <w:szCs w:val="20"/>
-        </w:rPr>
-      </w:pPr>
-      <w:r>
-        <w:rPr>
-          <w:sz w:val="20"/>
-          <w:szCs w:val="20"/>
-        </w:rPr>
         <w:t>Email</w:t>
       </w:r>
       <w:r>
@@ -63,13 +48,6 @@
           <w:szCs w:val="20"/>
         </w:rPr>
         <w:t xml:space="preserve"> </w:t>
-      </w:r>
-      <w:r>
-        <w:rPr>
-          <w:sz w:val="20"/>
-          <w:szCs w:val="20"/>
-        </w:rPr>
-        <w:tab/>
       </w:r>
       <w:r>
         <w:rPr>
@@ -82,7 +60,6 @@
         <w:r>
           <w:rPr>
             <w:rStyle w:val="Hyperlink"/>
-            <w:color w:val="auto"/>
             <w:sz w:val="20"/>
             <w:szCs w:val="20"/>
           </w:rPr>
@@ -102,14 +79,21 @@
           <w:szCs w:val="20"/>
         </w:rPr>
         <w:tab/>
-        <w:t xml:space="preserve">Github: </w:t>
-      </w:r>
-      <w:r>
-        <w:rPr>
-          <w:sz w:val="20"/>
-          <w:szCs w:val="20"/>
-        </w:rPr>
-        <w:tab/>
+      </w:r>
+      <w:r>
+        <w:rPr>
+          <w:color w:val="0070C0"/>
+          <w:sz w:val="28"/>
+          <w:szCs w:val="28"/>
+        </w:rPr>
+        <w:t>GitHub</w:t>
+      </w:r>
+      <w:r>
+        <w:rPr>
+          <w:sz w:val="20"/>
+          <w:szCs w:val="20"/>
+        </w:rPr>
+        <w:t xml:space="preserve">: </w:t>
       </w:r>
       <w:r>
         <w:rPr>
@@ -146,8 +130,9 @@
       </w:pPr>
       <w:r>
         <w:rPr>
-          <w:sz w:val="20"/>
-          <w:szCs w:val="20"/>
+          <w:color w:val="0070C0"/>
+          <w:sz w:val="28"/>
+          <w:szCs w:val="28"/>
         </w:rPr>
         <w:t>Website</w:t>
       </w:r>
@@ -196,7 +181,21 @@
           <w:szCs w:val="20"/>
         </w:rPr>
         <w:tab/>
-        <w:t xml:space="preserve">Linkedin: </w:t>
+      </w:r>
+      <w:r>
+        <w:rPr>
+          <w:color w:val="0070C0"/>
+          <w:sz w:val="28"/>
+          <w:szCs w:val="28"/>
+        </w:rPr>
+        <w:t>Linkedin</w:t>
+      </w:r>
+      <w:r>
+        <w:rPr>
+          <w:sz w:val="20"/>
+          <w:szCs w:val="20"/>
+        </w:rPr>
+        <w:t xml:space="preserve">: </w:t>
       </w:r>
       <w:r>
         <w:rPr>
@@ -333,15 +332,57 @@
           <w:sz w:val="20"/>
           <w:szCs w:val="20"/>
         </w:rPr>
-        <w:t xml:space="preserve">Aug 2017 - </w:t>
-      </w:r>
-      <w:r>
-        <w:rPr>
+        <w:tab/>
+      </w:r>
+      <w:r>
+        <w:rPr>
+          <w:b/>
+          <w:bCs/>
           <w:color w:val="000000" w:themeColor="text1"/>
           <w:sz w:val="20"/>
           <w:szCs w:val="20"/>
         </w:rPr>
-        <w:t>Dec 2018</w:t>
+        <w:t xml:space="preserve">Aug </w:t>
+      </w:r>
+      <w:r>
+        <w:rPr>
+          <w:b/>
+          <w:bCs/>
+          <w:color w:val="000000" w:themeColor="text1"/>
+          <w:sz w:val="20"/>
+          <w:szCs w:val="20"/>
+        </w:rPr>
+        <w:t>17’</w:t>
+      </w:r>
+      <w:r>
+        <w:rPr>
+          <w:b/>
+          <w:bCs/>
+          <w:color w:val="000000" w:themeColor="text1"/>
+          <w:sz w:val="20"/>
+          <w:szCs w:val="20"/>
+        </w:rPr>
+        <w:t xml:space="preserve"> - </w:t>
+      </w:r>
+      <w:r>
+        <w:rPr>
+          <w:b/>
+          <w:bCs/>
+          <w:color w:val="000000" w:themeColor="text1"/>
+          <w:sz w:val="20"/>
+          <w:szCs w:val="20"/>
+        </w:rPr>
+        <w:t xml:space="preserve">Dec </w:t>
+      </w:r>
+      <w:r>
+        <w:rPr>
+          <w:b/>
+          <w:bCs/>
+          <w:color w:val="000000" w:themeColor="text1"/>
+          <w:sz w:val="20"/>
+          <w:szCs w:val="20"/>
+        </w:rPr>
+        <w:t>18’</w:t>
       </w:r>
     </w:p>
     <w:p>
@@ -434,10 +475,22 @@
           <w:sz w:val="20"/>
           <w:szCs w:val="20"/>
         </w:rPr>
+        <w:tab/>
+      </w:r>
+      <w:r>
+        <w:rPr>
+          <w:b/>
+          <w:bCs/>
+          <w:color w:val="000000" w:themeColor="text1"/>
+          <w:sz w:val="20"/>
+          <w:szCs w:val="20"/>
+        </w:rPr>
         <w:t>Jun</w:t>
       </w:r>
       <w:r>
         <w:rPr>
+          <w:b/>
+          <w:bCs/>
           <w:color w:val="000000" w:themeColor="text1"/>
           <w:sz w:val="20"/>
           <w:szCs w:val="20"/>
@@ -446,19 +499,53 @@
       </w:r>
       <w:r>
         <w:rPr>
+          <w:b/>
+          <w:bCs/>
           <w:color w:val="000000" w:themeColor="text1"/>
           <w:sz w:val="20"/>
           <w:szCs w:val="20"/>
         </w:rPr>
-        <w:t xml:space="preserve"> 2013 - </w:t>
-      </w:r>
-      <w:r>
-        <w:rPr>
+        <w:t xml:space="preserve"> </w:t>
+      </w:r>
+      <w:r>
+        <w:rPr>
+          <w:b/>
+          <w:bCs/>
           <w:color w:val="000000" w:themeColor="text1"/>
           <w:sz w:val="20"/>
           <w:szCs w:val="20"/>
         </w:rPr>
-        <w:t>May 2017</w:t>
+        <w:t>13’</w:t>
+      </w:r>
+      <w:r>
+        <w:rPr>
+          <w:b/>
+          <w:bCs/>
+          <w:color w:val="000000" w:themeColor="text1"/>
+          <w:sz w:val="20"/>
+          <w:szCs w:val="20"/>
+        </w:rPr>
+        <w:t xml:space="preserve"> - </w:t>
+      </w:r>
+      <w:r>
+        <w:rPr>
+          <w:b/>
+          <w:bCs/>
+          <w:color w:val="000000" w:themeColor="text1"/>
+          <w:sz w:val="20"/>
+          <w:szCs w:val="20"/>
+        </w:rPr>
+        <w:t xml:space="preserve">May </w:t>
+      </w:r>
+      <w:r>
+        <w:rPr>
+          <w:b/>
+          <w:bCs/>
+          <w:color w:val="000000" w:themeColor="text1"/>
+          <w:sz w:val="20"/>
+          <w:szCs w:val="20"/>
+        </w:rPr>
+        <w:t>17’</w:t>
       </w:r>
     </w:p>
     <w:p>
@@ -491,6 +578,8 @@
       <w:pPr>
         <w:rPr>
           <w:rFonts w:cstheme="minorHAnsi"/>
+          <w:b/>
+          <w:bCs/>
           <w:sz w:val="20"/>
           <w:szCs w:val="20"/>
         </w:rPr>
@@ -568,10 +657,42 @@
       <w:r>
         <w:rPr>
           <w:rFonts w:cstheme="minorHAnsi"/>
-          <w:sz w:val="20"/>
-          <w:szCs w:val="20"/>
-        </w:rPr>
-        <w:t>Feb 2019 - Current</w:t>
+          <w:b/>
+          <w:bCs/>
+          <w:sz w:val="20"/>
+          <w:szCs w:val="20"/>
+        </w:rPr>
+        <w:tab/>
+      </w:r>
+      <w:r>
+        <w:rPr>
+          <w:rFonts w:cstheme="minorHAnsi"/>
+          <w:b/>
+          <w:bCs/>
+          <w:sz w:val="20"/>
+          <w:szCs w:val="20"/>
+        </w:rPr>
+        <w:t xml:space="preserve">Feb </w:t>
+      </w:r>
+      <w:r>
+        <w:rPr>
+          <w:rFonts w:cstheme="minorHAnsi"/>
+          <w:b/>
+          <w:bCs/>
+          <w:sz w:val="20"/>
+          <w:szCs w:val="20"/>
+        </w:rPr>
+        <w:t>19’</w:t>
+      </w:r>
+      <w:r>
+        <w:rPr>
+          <w:rFonts w:cstheme="minorHAnsi"/>
+          <w:b/>
+          <w:bCs/>
+          <w:sz w:val="20"/>
+          <w:szCs w:val="20"/>
+        </w:rPr>
+        <w:t xml:space="preserve"> - Current</w:t>
       </w:r>
     </w:p>
     <w:p>
@@ -581,6 +702,7 @@
           <w:ilvl w:val="0"/>
           <w:numId w:val="1"/>
         </w:numPr>
+        <w:ind w:left="792" w:right="720"/>
         <w:rPr>
           <w:rFonts w:cstheme="minorHAnsi"/>
           <w:sz w:val="20"/>
@@ -667,6 +789,7 @@
           <w:ilvl w:val="0"/>
           <w:numId w:val="1"/>
         </w:numPr>
+        <w:ind w:left="792" w:right="720"/>
         <w:rPr>
           <w:rFonts w:cstheme="minorHAnsi"/>
           <w:sz w:val="20"/>
@@ -841,6 +964,7 @@
           <w:ilvl w:val="0"/>
           <w:numId w:val="1"/>
         </w:numPr>
+        <w:ind w:left="792" w:right="720"/>
         <w:rPr>
           <w:rFonts w:cstheme="minorHAnsi"/>
           <w:sz w:val="20"/>
@@ -895,6 +1019,7 @@
           <w:ilvl w:val="0"/>
           <w:numId w:val="1"/>
         </w:numPr>
+        <w:ind w:left="792" w:right="720"/>
         <w:rPr>
           <w:rFonts w:cstheme="minorHAnsi"/>
           <w:sz w:val="20"/>
@@ -1063,10 +1188,44 @@
       <w:r>
         <w:rPr>
           <w:rFonts w:cstheme="minorHAnsi"/>
-          <w:sz w:val="20"/>
-          <w:szCs w:val="20"/>
-        </w:rPr>
-        <w:t>July 2019 Current</w:t>
+          <w:b/>
+          <w:bCs/>
+          <w:i/>
+          <w:iCs/>
+          <w:sz w:val="20"/>
+          <w:szCs w:val="20"/>
+        </w:rPr>
+        <w:tab/>
+      </w:r>
+      <w:r>
+        <w:rPr>
+          <w:rFonts w:cstheme="minorHAnsi"/>
+          <w:b/>
+          <w:bCs/>
+          <w:sz w:val="20"/>
+          <w:szCs w:val="20"/>
+        </w:rPr>
+        <w:t xml:space="preserve">July </w:t>
+      </w:r>
+      <w:r>
+        <w:rPr>
+          <w:rFonts w:cstheme="minorHAnsi"/>
+          <w:b/>
+          <w:bCs/>
+          <w:sz w:val="20"/>
+          <w:szCs w:val="20"/>
+        </w:rPr>
+        <w:t>19’-</w:t>
+      </w:r>
+      <w:r>
+        <w:rPr>
+          <w:rFonts w:cstheme="minorHAnsi"/>
+          <w:b/>
+          <w:bCs/>
+          <w:sz w:val="20"/>
+          <w:szCs w:val="20"/>
+        </w:rPr>
+        <w:t xml:space="preserve"> Current</w:t>
       </w:r>
     </w:p>
     <w:p>
@@ -1076,6 +1235,7 @@
           <w:ilvl w:val="0"/>
           <w:numId w:val="2"/>
         </w:numPr>
+        <w:ind w:left="792" w:right="720"/>
         <w:rPr>
           <w:rFonts w:eastAsia="Times New Roman" w:cstheme="minorHAnsi"/>
           <w:sz w:val="20"/>
@@ -1126,6 +1286,7 @@
           <w:ilvl w:val="0"/>
           <w:numId w:val="2"/>
         </w:numPr>
+        <w:ind w:left="792" w:right="720"/>
         <w:rPr>
           <w:rFonts w:eastAsia="Times New Roman" w:cstheme="minorHAnsi"/>
           <w:sz w:val="20"/>
@@ -1295,6 +1456,7 @@
           <w:ilvl w:val="0"/>
           <w:numId w:val="2"/>
         </w:numPr>
+        <w:ind w:left="792" w:right="720"/>
         <w:rPr>
           <w:rFonts w:eastAsia="Times New Roman" w:cstheme="minorHAnsi"/>
           <w:sz w:val="20"/>
@@ -1504,10 +1666,52 @@
       <w:r>
         <w:rPr>
           <w:rFonts w:cstheme="minorHAnsi"/>
-          <w:sz w:val="20"/>
-          <w:szCs w:val="20"/>
-        </w:rPr>
-        <w:t>Nov 2017 - Dec 2018</w:t>
+          <w:b/>
+          <w:bCs/>
+          <w:sz w:val="20"/>
+          <w:szCs w:val="20"/>
+        </w:rPr>
+        <w:tab/>
+      </w:r>
+      <w:r>
+        <w:rPr>
+          <w:rFonts w:cstheme="minorHAnsi"/>
+          <w:b/>
+          <w:bCs/>
+          <w:sz w:val="20"/>
+          <w:szCs w:val="20"/>
+        </w:rPr>
+        <w:t xml:space="preserve">Nov </w:t>
+      </w:r>
+      <w:r>
+        <w:rPr>
+          <w:rFonts w:cstheme="minorHAnsi"/>
+          <w:b/>
+          <w:bCs/>
+          <w:sz w:val="20"/>
+          <w:szCs w:val="20"/>
+        </w:rPr>
+        <w:t>17’</w:t>
+      </w:r>
+      <w:r>
+        <w:rPr>
+          <w:rFonts w:cstheme="minorHAnsi"/>
+          <w:b/>
+          <w:bCs/>
+          <w:sz w:val="20"/>
+          <w:szCs w:val="20"/>
+        </w:rPr>
+        <w:t xml:space="preserve"> - Dec </w:t>
+      </w:r>
+      <w:r>
+        <w:rPr>
+          <w:rFonts w:cstheme="minorHAnsi"/>
+          <w:b/>
+          <w:bCs/>
+          <w:sz w:val="20"/>
+          <w:szCs w:val="20"/>
+        </w:rPr>
+        <w:t>18’</w:t>
       </w:r>
     </w:p>
     <w:p>
@@ -1517,6 +1721,7 @@
           <w:ilvl w:val="0"/>
           <w:numId w:val="3"/>
         </w:numPr>
+        <w:ind w:left="792" w:right="720"/>
         <w:rPr>
           <w:rFonts w:eastAsia="Times New Roman" w:cstheme="minorHAnsi"/>
           <w:sz w:val="20"/>
@@ -1540,6 +1745,7 @@
           <w:ilvl w:val="0"/>
           <w:numId w:val="3"/>
         </w:numPr>
+        <w:ind w:left="792" w:right="720"/>
         <w:rPr>
           <w:rFonts w:eastAsia="Times New Roman" w:cstheme="minorHAnsi"/>
           <w:sz w:val="20"/>
@@ -1582,6 +1788,7 @@
           <w:ilvl w:val="0"/>
           <w:numId w:val="3"/>
         </w:numPr>
+        <w:ind w:left="792" w:right="720"/>
         <w:rPr>
           <w:rFonts w:eastAsia="Times New Roman" w:cstheme="minorHAnsi"/>
           <w:sz w:val="20"/>
@@ -1605,6 +1812,7 @@
           <w:ilvl w:val="0"/>
           <w:numId w:val="3"/>
         </w:numPr>
+        <w:ind w:left="792" w:right="720"/>
         <w:rPr>
           <w:rFonts w:eastAsia="Times New Roman" w:cstheme="minorHAnsi"/>
           <w:sz w:val="20"/>
@@ -1791,10 +1999,52 @@
       <w:r>
         <w:rPr>
           <w:rFonts w:cstheme="minorHAnsi"/>
-          <w:sz w:val="20"/>
-          <w:szCs w:val="20"/>
-        </w:rPr>
-        <w:t>Nov 2017 - Dec 2018</w:t>
+          <w:b/>
+          <w:bCs/>
+          <w:sz w:val="20"/>
+          <w:szCs w:val="20"/>
+        </w:rPr>
+        <w:tab/>
+      </w:r>
+      <w:r>
+        <w:rPr>
+          <w:rFonts w:cstheme="minorHAnsi"/>
+          <w:b/>
+          <w:bCs/>
+          <w:sz w:val="20"/>
+          <w:szCs w:val="20"/>
+        </w:rPr>
+        <w:t xml:space="preserve">Nov </w:t>
+      </w:r>
+      <w:r>
+        <w:rPr>
+          <w:rFonts w:cstheme="minorHAnsi"/>
+          <w:b/>
+          <w:bCs/>
+          <w:sz w:val="20"/>
+          <w:szCs w:val="20"/>
+        </w:rPr>
+        <w:t>17’</w:t>
+      </w:r>
+      <w:r>
+        <w:rPr>
+          <w:rFonts w:cstheme="minorHAnsi"/>
+          <w:b/>
+          <w:bCs/>
+          <w:sz w:val="20"/>
+          <w:szCs w:val="20"/>
+        </w:rPr>
+        <w:t xml:space="preserve"> - Dec </w:t>
+      </w:r>
+      <w:r>
+        <w:rPr>
+          <w:rFonts w:cstheme="minorHAnsi"/>
+          <w:b/>
+          <w:bCs/>
+          <w:sz w:val="20"/>
+          <w:szCs w:val="20"/>
+        </w:rPr>
+        <w:t>18’</w:t>
       </w:r>
     </w:p>
     <w:p>
@@ -1804,6 +2054,7 @@
           <w:ilvl w:val="0"/>
           <w:numId w:val="4"/>
         </w:numPr>
+        <w:ind w:left="792" w:right="720"/>
         <w:rPr>
           <w:rFonts w:eastAsia="Times New Roman" w:cstheme="minorHAnsi"/>
           <w:sz w:val="20"/>
@@ -1828,6 +2079,7 @@
           <w:ilvl w:val="0"/>
           <w:numId w:val="4"/>
         </w:numPr>
+        <w:ind w:left="792" w:right="720"/>
         <w:rPr>
           <w:rFonts w:eastAsia="Times New Roman" w:cstheme="minorHAnsi"/>
           <w:sz w:val="20"/>
@@ -1871,6 +2123,7 @@
           <w:ilvl w:val="0"/>
           <w:numId w:val="4"/>
         </w:numPr>
+        <w:ind w:left="792" w:right="720"/>
         <w:rPr>
           <w:rFonts w:eastAsia="Times New Roman" w:cstheme="minorHAnsi"/>
           <w:sz w:val="20"/>
@@ -2180,6 +2433,20 @@
       <w:r>
         <w:rPr>
           <w:rFonts w:cstheme="minorHAnsi"/>
+          <w:b/>
+          <w:bCs/>
+          <w:i/>
+          <w:iCs/>
+          <w:sz w:val="20"/>
+          <w:szCs w:val="20"/>
+        </w:rPr>
+        <w:tab/>
+      </w:r>
+      <w:r>
+        <w:rPr>
+          <w:rFonts w:cstheme="minorHAnsi"/>
+          <w:b/>
+          <w:bCs/>
           <w:sz w:val="20"/>
           <w:szCs w:val="20"/>
         </w:rPr>
@@ -2193,6 +2460,7 @@
           <w:ilvl w:val="0"/>
           <w:numId w:val="6"/>
         </w:numPr>
+        <w:ind w:left="792" w:right="720"/>
         <w:rPr>
           <w:rFonts w:eastAsia="Times New Roman" w:cstheme="minorHAnsi"/>
           <w:sz w:val="20"/>
@@ -2331,6 +2599,7 @@
           <w:ilvl w:val="0"/>
           <w:numId w:val="6"/>
         </w:numPr>
+        <w:ind w:left="792" w:right="720"/>
         <w:rPr>
           <w:rFonts w:eastAsia="Times New Roman" w:cstheme="minorHAnsi"/>
           <w:sz w:val="20"/>
@@ -2363,6 +2632,7 @@
           <w:ilvl w:val="0"/>
           <w:numId w:val="6"/>
         </w:numPr>
+        <w:ind w:left="792" w:right="720"/>
         <w:rPr>
           <w:rFonts w:eastAsia="Times New Roman" w:cstheme="minorHAnsi"/>
           <w:sz w:val="20"/>
@@ -2518,10 +2788,34 @@
       <w:r>
         <w:rPr>
           <w:rFonts w:cstheme="minorHAnsi"/>
-          <w:sz w:val="20"/>
-          <w:szCs w:val="20"/>
-        </w:rPr>
-        <w:t>Summer 2018</w:t>
+          <w:b/>
+          <w:bCs/>
+          <w:i/>
+          <w:iCs/>
+          <w:sz w:val="20"/>
+          <w:szCs w:val="20"/>
+        </w:rPr>
+        <w:tab/>
+      </w:r>
+      <w:r>
+        <w:rPr>
+          <w:rFonts w:cstheme="minorHAnsi"/>
+          <w:b/>
+          <w:bCs/>
+          <w:sz w:val="20"/>
+          <w:szCs w:val="20"/>
+        </w:rPr>
+        <w:t xml:space="preserve">Summer </w:t>
+      </w:r>
+      <w:r>
+        <w:rPr>
+          <w:rFonts w:cstheme="minorHAnsi"/>
+          <w:b/>
+          <w:bCs/>
+          <w:sz w:val="20"/>
+          <w:szCs w:val="20"/>
+        </w:rPr>
+        <w:t>18’</w:t>
       </w:r>
     </w:p>
     <w:p>
@@ -2683,11 +2977,37 @@
       <w:r>
         <w:rPr>
           <w:rFonts w:cstheme="minorHAnsi"/>
-          <w:sz w:val="20"/>
-          <w:szCs w:val="20"/>
-        </w:rPr>
-        <w:t>Summer 2016</w:t>
-      </w:r>
+          <w:b/>
+          <w:bCs/>
+          <w:i/>
+          <w:iCs/>
+          <w:sz w:val="20"/>
+          <w:szCs w:val="20"/>
+        </w:rPr>
+        <w:tab/>
+      </w:r>
+      <w:r>
+        <w:rPr>
+          <w:rFonts w:cstheme="minorHAnsi"/>
+          <w:b/>
+          <w:bCs/>
+          <w:sz w:val="20"/>
+          <w:szCs w:val="20"/>
+        </w:rPr>
+        <w:t xml:space="preserve">Summer </w:t>
+      </w:r>
+      <w:r>
+        <w:rPr>
+          <w:rFonts w:cstheme="minorHAnsi"/>
+          <w:b/>
+          <w:bCs/>
+          <w:sz w:val="20"/>
+          <w:szCs w:val="20"/>
+        </w:rPr>
+        <w:t>16’</w:t>
+      </w:r>
+      <w:bookmarkStart w:id="0" w:name="_GoBack"/>
+      <w:bookmarkEnd w:id="0"/>
     </w:p>
     <w:p>
       <w:pPr>
@@ -2722,6 +3042,7 @@
           <w:ilvl w:val="0"/>
           <w:numId w:val="8"/>
         </w:numPr>
+        <w:ind w:left="792"/>
         <w:rPr>
           <w:sz w:val="20"/>
           <w:szCs w:val="20"/>
@@ -2741,8 +3062,6 @@
         </w:rPr>
         <w:t xml:space="preserve">a </w:t>
       </w:r>
-      <w:bookmarkStart w:id="0" w:name="_GoBack"/>
-      <w:bookmarkEnd w:id="0"/>
       <w:r>
         <w:rPr>
           <w:sz w:val="20"/>
@@ -2758,6 +3077,7 @@
           <w:ilvl w:val="0"/>
           <w:numId w:val="8"/>
         </w:numPr>
+        <w:ind w:left="792"/>
         <w:rPr>
           <w:sz w:val="20"/>
           <w:szCs w:val="20"/>
@@ -2785,6 +3105,7 @@
           <w:ilvl w:val="0"/>
           <w:numId w:val="8"/>
         </w:numPr>
+        <w:ind w:left="792"/>
         <w:rPr>
           <w:sz w:val="20"/>
           <w:szCs w:val="20"/>
@@ -2844,6 +3165,7 @@
           <w:ilvl w:val="0"/>
           <w:numId w:val="8"/>
         </w:numPr>
+        <w:ind w:left="792"/>
         <w:rPr>
           <w:sz w:val="20"/>
           <w:szCs w:val="20"/>
@@ -2887,7 +3209,7 @@
     </w:p>
     <w:sectPr>
       <w:pgSz w:w="12240" w:h="15840"/>
-      <w:pgMar w:top="360" w:right="720" w:bottom="720" w:left="720" w:header="720" w:footer="720" w:gutter="0"/>
+      <w:pgMar w:top="360" w:right="576" w:bottom="720" w:left="576" w:header="720" w:footer="720" w:gutter="0"/>
       <w:cols w:space="720"/>
       <w:docGrid w:linePitch="360"/>
     </w:sectPr>

</xml_diff>

<commit_message>
Minor updated to resume
</commit_message>
<xml_diff>
--- a/public/docs/CV.docx
+++ b/public/docs/CV.docx
@@ -33,6 +33,21 @@
           <w:sz w:val="28"/>
           <w:szCs w:val="28"/>
         </w:rPr>
+        <w:t>CONTACT</w:t>
+      </w:r>
+    </w:p>
+    <w:p>
+      <w:pPr>
+        <w:rPr>
+          <w:sz w:val="28"/>
+          <w:szCs w:val="28"/>
+        </w:rPr>
+      </w:pPr>
+      <w:r>
+        <w:rPr>
+          <w:sz w:val="20"/>
+          <w:szCs w:val="20"/>
+        </w:rPr>
         <w:t>Email</w:t>
       </w:r>
       <w:r>
@@ -48,6 +63,13 @@
           <w:szCs w:val="20"/>
         </w:rPr>
         <w:t xml:space="preserve"> </w:t>
+      </w:r>
+      <w:r>
+        <w:rPr>
+          <w:sz w:val="20"/>
+          <w:szCs w:val="20"/>
+        </w:rPr>
+        <w:tab/>
       </w:r>
       <w:r>
         <w:rPr>
@@ -60,6 +82,7 @@
         <w:r>
           <w:rPr>
             <w:rStyle w:val="Hyperlink"/>
+            <w:color w:val="auto"/>
             <w:sz w:val="20"/>
             <w:szCs w:val="20"/>
           </w:rPr>
@@ -82,9 +105,8 @@
       </w:r>
       <w:r>
         <w:rPr>
-          <w:color w:val="0070C0"/>
-          <w:sz w:val="28"/>
-          <w:szCs w:val="28"/>
+          <w:sz w:val="20"/>
+          <w:szCs w:val="20"/>
         </w:rPr>
         <w:t>GitHub</w:t>
       </w:r>
@@ -94,6 +116,13 @@
           <w:szCs w:val="20"/>
         </w:rPr>
         <w:t xml:space="preserve">: </w:t>
+      </w:r>
+      <w:r>
+        <w:rPr>
+          <w:sz w:val="20"/>
+          <w:szCs w:val="20"/>
+        </w:rPr>
+        <w:tab/>
       </w:r>
       <w:r>
         <w:rPr>
@@ -130,9 +159,8 @@
       </w:pPr>
       <w:r>
         <w:rPr>
-          <w:color w:val="0070C0"/>
-          <w:sz w:val="28"/>
-          <w:szCs w:val="28"/>
+          <w:sz w:val="20"/>
+          <w:szCs w:val="20"/>
         </w:rPr>
         <w:t>Website</w:t>
       </w:r>
@@ -184,9 +212,8 @@
       </w:r>
       <w:r>
         <w:rPr>
-          <w:color w:val="0070C0"/>
-          <w:sz w:val="28"/>
-          <w:szCs w:val="28"/>
+          <w:sz w:val="20"/>
+          <w:szCs w:val="20"/>
         </w:rPr>
         <w:t>Linkedin</w:t>
       </w:r>
@@ -220,8 +247,8 @@
       <w:pPr>
         <w:rPr>
           <w:color w:val="0070C0"/>
-          <w:sz w:val="28"/>
-          <w:szCs w:val="28"/>
+          <w:sz w:val="16"/>
+          <w:szCs w:val="16"/>
         </w:rPr>
       </w:pPr>
     </w:p>
@@ -239,12 +266,14 @@
           <w:sz w:val="28"/>
           <w:szCs w:val="28"/>
         </w:rPr>
-        <w:t>Education</w:t>
+        <w:t>EDUCATION</w:t>
       </w:r>
     </w:p>
     <w:p>
       <w:pPr>
         <w:rPr>
+          <w:i/>
+          <w:iCs/>
           <w:color w:val="000000" w:themeColor="text1"/>
           <w:sz w:val="20"/>
           <w:szCs w:val="20"/>
@@ -336,8 +365,8 @@
       </w:r>
       <w:r>
         <w:rPr>
-          <w:b/>
-          <w:bCs/>
+          <w:i/>
+          <w:iCs/>
           <w:color w:val="000000" w:themeColor="text1"/>
           <w:sz w:val="20"/>
           <w:szCs w:val="20"/>
@@ -346,8 +375,8 @@
       </w:r>
       <w:r>
         <w:rPr>
-          <w:b/>
-          <w:bCs/>
+          <w:i/>
+          <w:iCs/>
           <w:color w:val="000000" w:themeColor="text1"/>
           <w:sz w:val="20"/>
           <w:szCs w:val="20"/>
@@ -356,8 +385,8 @@
       </w:r>
       <w:r>
         <w:rPr>
-          <w:b/>
-          <w:bCs/>
+          <w:i/>
+          <w:iCs/>
           <w:color w:val="000000" w:themeColor="text1"/>
           <w:sz w:val="20"/>
           <w:szCs w:val="20"/>
@@ -366,8 +395,8 @@
       </w:r>
       <w:r>
         <w:rPr>
-          <w:b/>
-          <w:bCs/>
+          <w:i/>
+          <w:iCs/>
           <w:color w:val="000000" w:themeColor="text1"/>
           <w:sz w:val="20"/>
           <w:szCs w:val="20"/>
@@ -376,8 +405,8 @@
       </w:r>
       <w:r>
         <w:rPr>
-          <w:b/>
-          <w:bCs/>
+          <w:i/>
+          <w:iCs/>
           <w:color w:val="000000" w:themeColor="text1"/>
           <w:sz w:val="20"/>
           <w:szCs w:val="20"/>
@@ -388,6 +417,8 @@
     <w:p>
       <w:pPr>
         <w:rPr>
+          <w:i/>
+          <w:iCs/>
           <w:color w:val="000000" w:themeColor="text1"/>
           <w:sz w:val="20"/>
           <w:szCs w:val="20"/>
@@ -479,8 +510,8 @@
       </w:r>
       <w:r>
         <w:rPr>
-          <w:b/>
-          <w:bCs/>
+          <w:i/>
+          <w:iCs/>
           <w:color w:val="000000" w:themeColor="text1"/>
           <w:sz w:val="20"/>
           <w:szCs w:val="20"/>
@@ -489,8 +520,8 @@
       </w:r>
       <w:r>
         <w:rPr>
-          <w:b/>
-          <w:bCs/>
+          <w:i/>
+          <w:iCs/>
           <w:color w:val="000000" w:themeColor="text1"/>
           <w:sz w:val="20"/>
           <w:szCs w:val="20"/>
@@ -499,8 +530,8 @@
       </w:r>
       <w:r>
         <w:rPr>
-          <w:b/>
-          <w:bCs/>
+          <w:i/>
+          <w:iCs/>
           <w:color w:val="000000" w:themeColor="text1"/>
           <w:sz w:val="20"/>
           <w:szCs w:val="20"/>
@@ -509,8 +540,8 @@
       </w:r>
       <w:r>
         <w:rPr>
-          <w:b/>
-          <w:bCs/>
+          <w:i/>
+          <w:iCs/>
           <w:color w:val="000000" w:themeColor="text1"/>
           <w:sz w:val="20"/>
           <w:szCs w:val="20"/>
@@ -519,8 +550,8 @@
       </w:r>
       <w:r>
         <w:rPr>
-          <w:b/>
-          <w:bCs/>
+          <w:i/>
+          <w:iCs/>
           <w:color w:val="000000" w:themeColor="text1"/>
           <w:sz w:val="20"/>
           <w:szCs w:val="20"/>
@@ -529,8 +560,8 @@
       </w:r>
       <w:r>
         <w:rPr>
-          <w:b/>
-          <w:bCs/>
+          <w:i/>
+          <w:iCs/>
           <w:color w:val="000000" w:themeColor="text1"/>
           <w:sz w:val="20"/>
           <w:szCs w:val="20"/>
@@ -539,14 +570,23 @@
       </w:r>
       <w:r>
         <w:rPr>
-          <w:b/>
-          <w:bCs/>
+          <w:i/>
+          <w:iCs/>
           <w:color w:val="000000" w:themeColor="text1"/>
           <w:sz w:val="20"/>
           <w:szCs w:val="20"/>
         </w:rPr>
         <w:t>17’</w:t>
       </w:r>
+    </w:p>
+    <w:p>
+      <w:pPr>
+        <w:rPr>
+          <w:color w:val="0070C0"/>
+          <w:sz w:val="16"/>
+          <w:szCs w:val="16"/>
+        </w:rPr>
+      </w:pPr>
     </w:p>
     <w:p>
       <w:pPr>
@@ -556,34 +596,26 @@
           <w:szCs w:val="28"/>
         </w:rPr>
       </w:pPr>
-    </w:p>
-    <w:p>
-      <w:pPr>
+      <w:r>
         <w:rPr>
           <w:color w:val="0070C0"/>
           <w:sz w:val="28"/>
           <w:szCs w:val="28"/>
         </w:rPr>
-      </w:pPr>
-      <w:r>
-        <w:rPr>
-          <w:color w:val="0070C0"/>
-          <w:sz w:val="28"/>
-          <w:szCs w:val="28"/>
-        </w:rPr>
-        <w:t>Experience</w:t>
+        <w:t>EXPERIENCE</w:t>
       </w:r>
     </w:p>
     <w:p>
       <w:pPr>
         <w:rPr>
           <w:rFonts w:cstheme="minorHAnsi"/>
-          <w:b/>
-          <w:bCs/>
-          <w:sz w:val="20"/>
-          <w:szCs w:val="20"/>
-        </w:rPr>
-      </w:pPr>
+          <w:i/>
+          <w:iCs/>
+          <w:sz w:val="20"/>
+          <w:szCs w:val="20"/>
+        </w:rPr>
+      </w:pPr>
+      <w:bookmarkStart w:id="0" w:name="_GoBack"/>
       <w:r>
         <w:rPr>
           <w:rFonts w:cstheme="minorHAnsi"/>
@@ -667,8 +699,8 @@
       <w:r>
         <w:rPr>
           <w:rFonts w:cstheme="minorHAnsi"/>
-          <w:b/>
-          <w:bCs/>
+          <w:i/>
+          <w:iCs/>
           <w:sz w:val="20"/>
           <w:szCs w:val="20"/>
         </w:rPr>
@@ -677,8 +709,8 @@
       <w:r>
         <w:rPr>
           <w:rFonts w:cstheme="minorHAnsi"/>
-          <w:b/>
-          <w:bCs/>
+          <w:i/>
+          <w:iCs/>
           <w:sz w:val="20"/>
           <w:szCs w:val="20"/>
         </w:rPr>
@@ -687,8 +719,8 @@
       <w:r>
         <w:rPr>
           <w:rFonts w:cstheme="minorHAnsi"/>
-          <w:b/>
-          <w:bCs/>
+          <w:i/>
+          <w:iCs/>
           <w:sz w:val="20"/>
           <w:szCs w:val="20"/>
         </w:rPr>
@@ -1039,8 +1071,8 @@
       <w:pPr>
         <w:rPr>
           <w:rFonts w:cstheme="minorHAnsi"/>
-          <w:b/>
-          <w:bCs/>
+          <w:i/>
+          <w:iCs/>
           <w:sz w:val="20"/>
           <w:szCs w:val="20"/>
         </w:rPr>
@@ -1200,8 +1232,8 @@
       <w:r>
         <w:rPr>
           <w:rFonts w:cstheme="minorHAnsi"/>
-          <w:b/>
-          <w:bCs/>
+          <w:i/>
+          <w:iCs/>
           <w:sz w:val="20"/>
           <w:szCs w:val="20"/>
         </w:rPr>
@@ -1210,8 +1242,8 @@
       <w:r>
         <w:rPr>
           <w:rFonts w:cstheme="minorHAnsi"/>
-          <w:b/>
-          <w:bCs/>
+          <w:i/>
+          <w:iCs/>
           <w:sz w:val="20"/>
           <w:szCs w:val="20"/>
         </w:rPr>
@@ -1220,8 +1252,8 @@
       <w:r>
         <w:rPr>
           <w:rFonts w:cstheme="minorHAnsi"/>
-          <w:b/>
-          <w:bCs/>
+          <w:i/>
+          <w:iCs/>
           <w:sz w:val="20"/>
           <w:szCs w:val="20"/>
         </w:rPr>
@@ -1470,16 +1502,7 @@
           <w:szCs w:val="20"/>
           <w:shd w:val="clear" w:color="auto" w:fill="FFFFFF"/>
         </w:rPr>
-        <w:t xml:space="preserve">Lead </w:t>
-      </w:r>
-      <w:r>
-        <w:rPr>
-          <w:rFonts w:eastAsia="Times New Roman" w:cstheme="minorHAnsi"/>
-          <w:sz w:val="20"/>
-          <w:szCs w:val="20"/>
-          <w:shd w:val="clear" w:color="auto" w:fill="FFFFFF"/>
-        </w:rPr>
-        <w:t xml:space="preserve">the team to win 2nd place at United Nations and IBM's Call </w:t>
+        <w:t xml:space="preserve">Lead the team to win 2nd place at United Nations and IBM's Call </w:t>
       </w:r>
       <w:r>
         <w:rPr>
@@ -1513,8 +1536,8 @@
       <w:pPr>
         <w:rPr>
           <w:rFonts w:cstheme="minorHAnsi"/>
-          <w:b/>
-          <w:bCs/>
+          <w:i/>
+          <w:iCs/>
           <w:sz w:val="20"/>
           <w:szCs w:val="20"/>
         </w:rPr>
@@ -1676,8 +1699,8 @@
       <w:r>
         <w:rPr>
           <w:rFonts w:cstheme="minorHAnsi"/>
-          <w:b/>
-          <w:bCs/>
+          <w:i/>
+          <w:iCs/>
           <w:sz w:val="20"/>
           <w:szCs w:val="20"/>
         </w:rPr>
@@ -1686,8 +1709,8 @@
       <w:r>
         <w:rPr>
           <w:rFonts w:cstheme="minorHAnsi"/>
-          <w:b/>
-          <w:bCs/>
+          <w:i/>
+          <w:iCs/>
           <w:sz w:val="20"/>
           <w:szCs w:val="20"/>
         </w:rPr>
@@ -1696,8 +1719,8 @@
       <w:r>
         <w:rPr>
           <w:rFonts w:cstheme="minorHAnsi"/>
-          <w:b/>
-          <w:bCs/>
+          <w:i/>
+          <w:iCs/>
           <w:sz w:val="20"/>
           <w:szCs w:val="20"/>
         </w:rPr>
@@ -1706,8 +1729,8 @@
       <w:r>
         <w:rPr>
           <w:rFonts w:cstheme="minorHAnsi"/>
-          <w:b/>
-          <w:bCs/>
+          <w:i/>
+          <w:iCs/>
           <w:sz w:val="20"/>
           <w:szCs w:val="20"/>
         </w:rPr>
@@ -1852,6 +1875,8 @@
       <w:pPr>
         <w:rPr>
           <w:rFonts w:cstheme="minorHAnsi"/>
+          <w:i/>
+          <w:iCs/>
           <w:sz w:val="20"/>
           <w:szCs w:val="20"/>
         </w:rPr>
@@ -2009,8 +2034,8 @@
       <w:r>
         <w:rPr>
           <w:rFonts w:cstheme="minorHAnsi"/>
-          <w:b/>
-          <w:bCs/>
+          <w:i/>
+          <w:iCs/>
           <w:sz w:val="20"/>
           <w:szCs w:val="20"/>
         </w:rPr>
@@ -2019,8 +2044,8 @@
       <w:r>
         <w:rPr>
           <w:rFonts w:cstheme="minorHAnsi"/>
-          <w:b/>
-          <w:bCs/>
+          <w:i/>
+          <w:iCs/>
           <w:sz w:val="20"/>
           <w:szCs w:val="20"/>
         </w:rPr>
@@ -2029,8 +2054,8 @@
       <w:r>
         <w:rPr>
           <w:rFonts w:cstheme="minorHAnsi"/>
-          <w:b/>
-          <w:bCs/>
+          <w:i/>
+          <w:iCs/>
           <w:sz w:val="20"/>
           <w:szCs w:val="20"/>
         </w:rPr>
@@ -2039,8 +2064,8 @@
       <w:r>
         <w:rPr>
           <w:rFonts w:cstheme="minorHAnsi"/>
-          <w:b/>
-          <w:bCs/>
+          <w:i/>
+          <w:iCs/>
           <w:sz w:val="20"/>
           <w:szCs w:val="20"/>
         </w:rPr>
@@ -2246,6 +2271,8 @@
       <w:pPr>
         <w:rPr>
           <w:rFonts w:cstheme="minorHAnsi"/>
+          <w:i/>
+          <w:iCs/>
           <w:sz w:val="20"/>
           <w:szCs w:val="20"/>
         </w:rPr>
@@ -2445,8 +2472,8 @@
       <w:r>
         <w:rPr>
           <w:rFonts w:cstheme="minorHAnsi"/>
-          <w:b/>
-          <w:bCs/>
+          <w:i/>
+          <w:iCs/>
           <w:sz w:val="20"/>
           <w:szCs w:val="20"/>
         </w:rPr>
@@ -2689,6 +2716,8 @@
       <w:pPr>
         <w:rPr>
           <w:rFonts w:cstheme="minorHAnsi"/>
+          <w:i/>
+          <w:iCs/>
           <w:sz w:val="20"/>
           <w:szCs w:val="20"/>
         </w:rPr>
@@ -2800,8 +2829,8 @@
       <w:r>
         <w:rPr>
           <w:rFonts w:cstheme="minorHAnsi"/>
-          <w:b/>
-          <w:bCs/>
+          <w:i/>
+          <w:iCs/>
           <w:sz w:val="20"/>
           <w:szCs w:val="20"/>
         </w:rPr>
@@ -2810,8 +2839,8 @@
       <w:r>
         <w:rPr>
           <w:rFonts w:cstheme="minorHAnsi"/>
-          <w:b/>
-          <w:bCs/>
+          <w:i/>
+          <w:iCs/>
           <w:sz w:val="20"/>
           <w:szCs w:val="20"/>
         </w:rPr>
@@ -2822,6 +2851,8 @@
       <w:pPr>
         <w:rPr>
           <w:rFonts w:cstheme="minorHAnsi"/>
+          <w:i/>
+          <w:iCs/>
           <w:sz w:val="20"/>
           <w:szCs w:val="20"/>
         </w:rPr>
@@ -2989,8 +3020,8 @@
       <w:r>
         <w:rPr>
           <w:rFonts w:cstheme="minorHAnsi"/>
-          <w:b/>
-          <w:bCs/>
+          <w:i/>
+          <w:iCs/>
           <w:sz w:val="20"/>
           <w:szCs w:val="20"/>
         </w:rPr>
@@ -2999,15 +3030,23 @@
       <w:r>
         <w:rPr>
           <w:rFonts w:cstheme="minorHAnsi"/>
-          <w:b/>
-          <w:bCs/>
+          <w:i/>
+          <w:iCs/>
           <w:sz w:val="20"/>
           <w:szCs w:val="20"/>
         </w:rPr>
         <w:t>16’</w:t>
       </w:r>
-      <w:bookmarkStart w:id="0" w:name="_GoBack"/>
-      <w:bookmarkEnd w:id="0"/>
+    </w:p>
+    <w:bookmarkEnd w:id="0"/>
+    <w:p>
+      <w:pPr>
+        <w:rPr>
+          <w:color w:val="0070C0"/>
+          <w:sz w:val="16"/>
+          <w:szCs w:val="16"/>
+        </w:rPr>
+      </w:pPr>
     </w:p>
     <w:p>
       <w:pPr>
@@ -3017,22 +3056,13 @@
           <w:szCs w:val="28"/>
         </w:rPr>
       </w:pPr>
-    </w:p>
-    <w:p>
-      <w:pPr>
+      <w:r>
         <w:rPr>
           <w:color w:val="0070C0"/>
           <w:sz w:val="28"/>
           <w:szCs w:val="28"/>
         </w:rPr>
-      </w:pPr>
-      <w:r>
-        <w:rPr>
-          <w:color w:val="0070C0"/>
-          <w:sz w:val="28"/>
-          <w:szCs w:val="28"/>
-        </w:rPr>
-        <w:t>Achievements</w:t>
+        <w:t>ACHIEVEMENTS</w:t>
       </w:r>
     </w:p>
     <w:p>

</xml_diff>